<commit_message>
Sprint one documentation updated
DO NOT MERGE OR DELETE THIS BRANCH
</commit_message>
<xml_diff>
--- a/Sprint 1/Planning/Sprint cycle 1.docx
+++ b/Sprint 1/Planning/Sprint cycle 1.docx
@@ -596,10 +596,7 @@
               <w:spacing w:before="40" w:after="40"/>
             </w:pPr>
             <w:r>
-              <w:t>Project management, GameMaster development, JavaDoc, IT support</w:t>
-            </w:r>
-            <w:r>
-              <w:t>, finished risk analysis, backend design</w:t>
+              <w:t>Project management, GameMaster development, JavaDoc, IT support, finished risk analysis, backend design</w:t>
             </w:r>
             <w:r>
               <w:t>.</w:t>
@@ -2059,42 +2056,53 @@
               </w:numPr>
               <w:spacing w:before="40" w:after="40"/>
             </w:pPr>
-          </w:p>
-          <w:p>
-            <w:pPr>
-              <w:spacing w:before="40" w:after="40"/>
-            </w:pPr>
-            <w:r>
-              <w:t>Feedback from customer</w:t>
-            </w:r>
-          </w:p>
-          <w:p>
-            <w:pPr>
-              <w:spacing w:before="40" w:after="40"/>
-            </w:pPr>
-          </w:p>
-          <w:p>
-            <w:pPr>
-              <w:spacing w:before="40" w:after="40"/>
-            </w:pPr>
-            <w:r>
-              <w:t>Achieve objectives</w:t>
-            </w:r>
-          </w:p>
-          <w:p>
-            <w:pPr>
-              <w:pStyle w:val="ListParagraph"/>
-              <w:numPr>
-                <w:ilvl w:val="0"/>
-                <w:numId w:val="6"/>
-              </w:numPr>
-              <w:spacing w:before="40" w:after="40"/>
-            </w:pPr>
-            <w:r>
-              <w:t>Yes</w:t>
+            <w:r>
+              <w:t>Somewhat</w:t>
             </w:r>
             <w:bookmarkStart w:id="0" w:name="_GoBack"/>
             <w:bookmarkEnd w:id="0"/>
+          </w:p>
+          <w:p>
+            <w:pPr>
+              <w:spacing w:before="40" w:after="40"/>
+            </w:pPr>
+            <w:r>
+              <w:t>Feedback from customer</w:t>
+            </w:r>
+          </w:p>
+          <w:p>
+            <w:pPr>
+              <w:pStyle w:val="ListParagraph"/>
+              <w:numPr>
+                <w:ilvl w:val="0"/>
+                <w:numId w:val="6"/>
+              </w:numPr>
+              <w:spacing w:before="40" w:after="40"/>
+            </w:pPr>
+            <w:r>
+              <w:t>Looks good</w:t>
+            </w:r>
+          </w:p>
+          <w:p>
+            <w:pPr>
+              <w:spacing w:before="40" w:after="40"/>
+            </w:pPr>
+            <w:r>
+              <w:t>Achieve objectives</w:t>
+            </w:r>
+          </w:p>
+          <w:p>
+            <w:pPr>
+              <w:pStyle w:val="ListParagraph"/>
+              <w:numPr>
+                <w:ilvl w:val="0"/>
+                <w:numId w:val="6"/>
+              </w:numPr>
+              <w:spacing w:before="40" w:after="40"/>
+            </w:pPr>
+            <w:r>
+              <w:t>Yes</w:t>
+            </w:r>
           </w:p>
         </w:tc>
       </w:tr>
@@ -3196,6 +3204,7 @@
     <w:lsdException w:name="HTML Sample" w:semiHidden="1" w:unhideWhenUsed="1"/>
     <w:lsdException w:name="HTML Typewriter" w:semiHidden="1" w:unhideWhenUsed="1"/>
     <w:lsdException w:name="HTML Variable" w:semiHidden="1" w:unhideWhenUsed="1"/>
+    <w:lsdException w:name="Normal Table" w:semiHidden="1" w:unhideWhenUsed="1"/>
     <w:lsdException w:name="annotation subject" w:semiHidden="1" w:unhideWhenUsed="1"/>
     <w:lsdException w:name="No List" w:semiHidden="1" w:unhideWhenUsed="1"/>
     <w:lsdException w:name="Outline List 1" w:semiHidden="1" w:unhideWhenUsed="1"/>
@@ -3238,8 +3247,11 @@
     <w:lsdException w:name="Table Contemporary" w:semiHidden="1" w:unhideWhenUsed="1"/>
     <w:lsdException w:name="Table Elegant" w:semiHidden="1" w:unhideWhenUsed="1"/>
     <w:lsdException w:name="Table Professional" w:semiHidden="1" w:unhideWhenUsed="1"/>
+    <w:lsdException w:name="Table Subtle 1" w:semiHidden="1" w:unhideWhenUsed="1"/>
     <w:lsdException w:name="Table Subtle 2" w:semiHidden="1" w:unhideWhenUsed="1"/>
     <w:lsdException w:name="Table Web 1" w:semiHidden="1" w:unhideWhenUsed="1"/>
+    <w:lsdException w:name="Table Web 2" w:semiHidden="1" w:unhideWhenUsed="1"/>
+    <w:lsdException w:name="Table Web 3" w:semiHidden="1" w:unhideWhenUsed="1"/>
     <w:lsdException w:name="Balloon Text" w:semiHidden="1" w:unhideWhenUsed="1"/>
     <w:lsdException w:name="Table Grid" w:uiPriority="39"/>
     <w:lsdException w:name="Table Theme" w:semiHidden="1" w:unhideWhenUsed="1"/>

</xml_diff>